<commit_message>
Add ground texture and playerController
</commit_message>
<xml_diff>
--- a/ProjectDesigneDoc.docx
+++ b/ProjectDesigneDoc.docx
@@ -1,6 +1,6 @@
 
 <file path=word/document.xml><?xml version="1.0" encoding="utf-8"?>
-<w:document xmlns:wpc="http://schemas.microsoft.com/office/word/2010/wordprocessingCanvas" xmlns:cx="http://schemas.microsoft.com/office/drawing/2014/chartex" xmlns:cx1="http://schemas.microsoft.com/office/drawing/2015/9/8/chartex" xmlns:cx2="http://schemas.microsoft.com/office/drawing/2015/10/21/chartex" xmlns:cx3="http://schemas.microsoft.com/office/drawing/2016/5/9/chartex" xmlns:cx4="http://schemas.microsoft.com/office/drawing/2016/5/10/chartex" xmlns:cx5="http://schemas.microsoft.com/office/drawing/2016/5/11/chartex" xmlns:cx6="http://schemas.microsoft.com/office/drawing/2016/5/12/chartex" xmlns:cx7="http://schemas.microsoft.com/office/drawing/2016/5/13/chartex" xmlns:cx8="http://schemas.microsoft.com/office/drawing/2016/5/14/chartex" xmlns:mc="http://schemas.openxmlformats.org/markup-compatibility/2006" xmlns:aink="http://schemas.microsoft.com/office/drawing/2016/ink" xmlns:am3d="http://schemas.microsoft.com/office/drawing/2017/model3d" xmlns:o="urn:schemas-microsoft-com:office:office" xmlns:r="http://schemas.openxmlformats.org/officeDocument/2006/relationships" xmlns:m="http://schemas.openxmlformats.org/officeDocument/2006/math" xmlns:v="urn:schemas-microsoft-com:vml" xmlns:wp14="http://schemas.microsoft.com/office/word/2010/wordprocessingDrawing" xmlns:wp="http://schemas.openxmlformats.org/drawingml/2006/wordprocessingDrawing" xmlns:w10="urn:schemas-microsoft-com:office:word" xmlns:w="http://schemas.openxmlformats.org/wordprocessingml/2006/main" xmlns:w14="http://schemas.microsoft.com/office/word/2010/wordml" xmlns:w15="http://schemas.microsoft.com/office/word/2012/wordml" xmlns:w16cid="http://schemas.microsoft.com/office/word/2016/wordml/cid" xmlns:w16se="http://schemas.microsoft.com/office/word/2015/wordml/symex" xmlns:wpg="http://schemas.microsoft.com/office/word/2010/wordprocessingGroup" xmlns:wpi="http://schemas.microsoft.com/office/word/2010/wordprocessingInk" xmlns:wne="http://schemas.microsoft.com/office/word/2006/wordml" xmlns:wps="http://schemas.microsoft.com/office/word/2010/wordprocessingShape" mc:Ignorable="w14 w15 w16se w16cid wp14">
+<w:document xmlns:wpc="http://schemas.microsoft.com/office/word/2010/wordprocessingCanvas" xmlns:cx="http://schemas.microsoft.com/office/drawing/2014/chartex" xmlns:cx1="http://schemas.microsoft.com/office/drawing/2015/9/8/chartex" xmlns:cx2="http://schemas.microsoft.com/office/drawing/2015/10/21/chartex" xmlns:cx3="http://schemas.microsoft.com/office/drawing/2016/5/9/chartex" xmlns:cx4="http://schemas.microsoft.com/office/drawing/2016/5/10/chartex" xmlns:cx5="http://schemas.microsoft.com/office/drawing/2016/5/11/chartex" xmlns:cx6="http://schemas.microsoft.com/office/drawing/2016/5/12/chartex" xmlns:cx7="http://schemas.microsoft.com/office/drawing/2016/5/13/chartex" xmlns:cx8="http://schemas.microsoft.com/office/drawing/2016/5/14/chartex" xmlns:mc="http://schemas.openxmlformats.org/markup-compatibility/2006" xmlns:aink="http://schemas.microsoft.com/office/drawing/2016/ink" xmlns:am3d="http://schemas.microsoft.com/office/drawing/2017/model3d" xmlns:o="urn:schemas-microsoft-com:office:office" xmlns:r="http://schemas.openxmlformats.org/officeDocument/2006/relationships" xmlns:m="http://schemas.openxmlformats.org/officeDocument/2006/math" xmlns:v="urn:schemas-microsoft-com:vml" xmlns:wp14="http://schemas.microsoft.com/office/word/2010/wordprocessingDrawing" xmlns:wp="http://schemas.openxmlformats.org/drawingml/2006/wordprocessingDrawing" xmlns:w10="urn:schemas-microsoft-com:office:word" xmlns:w="http://schemas.openxmlformats.org/wordprocessingml/2006/main" xmlns:w14="http://schemas.microsoft.com/office/word/2010/wordml" xmlns:w15="http://schemas.microsoft.com/office/word/2012/wordml" xmlns:w16cex="http://schemas.microsoft.com/office/word/2018/wordml/cex" xmlns:w16cid="http://schemas.microsoft.com/office/word/2016/wordml/cid" xmlns:w16="http://schemas.microsoft.com/office/word/2018/wordml" xmlns:w16sdtdh="http://schemas.microsoft.com/office/word/2020/wordml/sdtdatahash" xmlns:w16se="http://schemas.microsoft.com/office/word/2015/wordml/symex" xmlns:wpg="http://schemas.microsoft.com/office/word/2010/wordprocessingGroup" xmlns:wpi="http://schemas.microsoft.com/office/word/2010/wordprocessingInk" xmlns:wne="http://schemas.microsoft.com/office/word/2006/wordml" xmlns:wps="http://schemas.microsoft.com/office/word/2010/wordprocessingShape" mc:Ignorable="w14 w15 w16se w16cid w16 w16cex w16sdtdh wp14">
   <w:body>
     <w:p>
       <w:pPr>
@@ -131,33 +131,8 @@
                       <w:i/>
                       <w:color w:val="B7B7B7"/>
                     </w:rPr>
-                    <w:t>mm/</w:t>
+                    <w:t>10/10/2021</w:t>
                   </w:r>
-                  <w:proofErr w:type="spellStart"/>
-                  <w:r>
-                    <w:rPr>
-                      <w:i/>
-                      <w:color w:val="B7B7B7"/>
-                    </w:rPr>
-                    <w:t>dd</w:t>
-                  </w:r>
-                  <w:proofErr w:type="spellEnd"/>
-                  <w:r>
-                    <w:rPr>
-                      <w:i/>
-                      <w:color w:val="B7B7B7"/>
-                    </w:rPr>
-                    <w:t>/</w:t>
-                  </w:r>
-                  <w:proofErr w:type="spellStart"/>
-                  <w:r>
-                    <w:rPr>
-                      <w:i/>
-                      <w:color w:val="B7B7B7"/>
-                    </w:rPr>
-                    <w:t>yyyy</w:t>
-                  </w:r>
-                  <w:proofErr w:type="spellEnd"/>
                 </w:p>
                 <w:p>
                   <w:pPr>
@@ -169,7 +144,7 @@
                     </w:rPr>
                   </w:pPr>
                   <w:r>
-                    <w:t>Student Name</w:t>
+                    <w:t>Sergey Golubev</w:t>
                   </w:r>
                 </w:p>
               </w:tc>
@@ -369,15 +344,13 @@
                       <w:szCs w:val="12"/>
                     </w:rPr>
                   </w:pPr>
-                  <w:proofErr w:type="spellStart"/>
                   <w:r>
                     <w:rPr>
                       <w:i/>
                       <w:color w:val="B7B7B7"/>
                     </w:rPr>
-                    <w:t>playerType</w:t>
+                    <w:t>Mouse</w:t>
                   </w:r>
-                  <w:proofErr w:type="spellEnd"/>
                 </w:p>
               </w:tc>
             </w:tr>
@@ -465,7 +438,14 @@
                       <w:i/>
                       <w:color w:val="B7B7B7"/>
                     </w:rPr>
-                    <w:t>top Down / side view / isometric</w:t>
+                    <w:t xml:space="preserve">top </w:t>
+                  </w:r>
+                  <w:r>
+                    <w:rPr>
+                      <w:i/>
+                      <w:color w:val="B7B7B7"/>
+                    </w:rPr>
+                    <w:t>view</w:t>
                   </w:r>
                 </w:p>
               </w:tc>
@@ -617,7 +597,7 @@
                       <w:i/>
                       <w:color w:val="B7B7B7"/>
                     </w:rPr>
-                    <w:t>user input type</w:t>
+                    <w:t xml:space="preserve">Mouse clicks </w:t>
                   </w:r>
                 </w:p>
               </w:tc>
@@ -698,7 +678,7 @@
                       <w:i/>
                       <w:color w:val="B7B7B7"/>
                     </w:rPr>
-                    <w:t>description of player movement.</w:t>
+                    <w:t>Destroy different objects</w:t>
                   </w:r>
                 </w:p>
               </w:tc>
@@ -884,7 +864,7 @@
                       <w:i/>
                       <w:color w:val="B7B7B7"/>
                     </w:rPr>
-                    <w:t>types of objects</w:t>
+                    <w:t>Spiders and good insects</w:t>
                   </w:r>
                 </w:p>
               </w:tc>
@@ -1000,7 +980,7 @@
                       <w:i/>
                       <w:color w:val="B7B7B7"/>
                     </w:rPr>
-                    <w:t>area(s) of the screen</w:t>
+                    <w:t>From four sides of the screen going to the different points and going back;</w:t>
                   </w:r>
                 </w:p>
               </w:tc>
@@ -1134,7 +1114,7 @@
                       <w:i/>
                       <w:color w:val="B7B7B7"/>
                     </w:rPr>
-                    <w:t>goal of the game.</w:t>
+                    <w:t>Get a high score while not missing any spiders</w:t>
                   </w:r>
                 </w:p>
               </w:tc>
@@ -1321,7 +1301,21 @@
                       <w:i/>
                       <w:color w:val="B7B7B7"/>
                     </w:rPr>
-                    <w:t>description of sound effects</w:t>
+                    <w:t xml:space="preserve">Sounds effects when you click </w:t>
+                  </w:r>
+                  <w:r>
+                    <w:rPr>
+                      <w:i/>
+                      <w:color w:val="B7B7B7"/>
+                    </w:rPr>
+                    <w:t>on</w:t>
+                  </w:r>
+                  <w:r>
+                    <w:rPr>
+                      <w:i/>
+                      <w:color w:val="B7B7B7"/>
+                    </w:rPr>
+                    <w:t xml:space="preserve"> the bad or good objects</w:t>
                   </w:r>
                 </w:p>
                 <w:p>
@@ -1422,7 +1416,7 @@
                       <w:i/>
                       <w:color w:val="B7B7B7"/>
                     </w:rPr>
-                    <w:t>description of particle effects</w:t>
+                    <w:t>Particle explosion when the object breaks</w:t>
                   </w:r>
                 </w:p>
                 <w:p>
@@ -1572,7 +1566,7 @@
                       <w:i/>
                       <w:color w:val="B7B7B7"/>
                     </w:rPr>
-                    <w:t>description of any other expected special effects or animation in the project.</w:t>
+                    <w:t>Background music in our game/ Sounds of spider movement</w:t>
                   </w:r>
                 </w:p>
               </w:tc>
@@ -1759,7 +1753,7 @@
                       <w:i/>
                       <w:color w:val="B7B7B7"/>
                     </w:rPr>
-                    <w:t>description of gameplay mechanic,</w:t>
+                    <w:t>More and more objects spawn the time</w:t>
                   </w:r>
                 </w:p>
               </w:tc>
@@ -1850,7 +1844,7 @@
                       <w:i/>
                       <w:color w:val="B7B7B7"/>
                     </w:rPr>
-                    <w:t>effect of gameplay mechanic</w:t>
+                    <w:t>Difficult track all of the objects we should be clicking</w:t>
                   </w:r>
                 </w:p>
               </w:tc>
@@ -1990,7 +1984,7 @@
                       <w:i/>
                       <w:color w:val="B7B7B7"/>
                     </w:rPr>
-                    <w:t xml:space="preserve">description of any other gameplay mechanic(s) and their effect on the game. </w:t>
+                    <w:t>Different objects that spawn aside from the standards, that can act as powerups, and we can create combo tracker from more click</w:t>
                   </w:r>
                 </w:p>
               </w:tc>
@@ -2178,7 +2172,7 @@
                       <w:i/>
                       <w:color w:val="B7B7B7"/>
                     </w:rPr>
-                    <w:t>score/lives/timer</w:t>
+                    <w:t>score</w:t>
                   </w:r>
                 </w:p>
               </w:tc>
@@ -2259,7 +2253,21 @@
                       <w:i/>
                       <w:color w:val="B7B7B7"/>
                     </w:rPr>
-                    <w:t>increase/decrease</w:t>
+                    <w:t>increase</w:t>
+                  </w:r>
+                  <w:r>
+                    <w:rPr>
+                      <w:i/>
+                      <w:color w:val="B7B7B7"/>
+                    </w:rPr>
+                    <w:t xml:space="preserve"> &amp; </w:t>
+                  </w:r>
+                  <w:r>
+                    <w:rPr>
+                      <w:i/>
+                      <w:color w:val="B7B7B7"/>
+                    </w:rPr>
+                    <w:t>decrease</w:t>
                   </w:r>
                 </w:p>
               </w:tc>
@@ -2350,7 +2358,7 @@
                       <w:i/>
                       <w:color w:val="B7B7B7"/>
                     </w:rPr>
-                    <w:t>condition to change score/lives/timer.</w:t>
+                    <w:t>When the player click on the good or bad objects</w:t>
                   </w:r>
                 </w:p>
               </w:tc>
@@ -2478,7 +2486,7 @@
                       <w:i/>
                       <w:color w:val="B7B7B7"/>
                     </w:rPr>
-                    <w:t>“Working title</w:t>
+                    <w:t>Clicks spiders</w:t>
                   </w:r>
                 </w:p>
               </w:tc>
@@ -2587,7 +2595,7 @@
                       <w:i/>
                       <w:color w:val="B7B7B7"/>
                     </w:rPr>
-                    <w:t>condition to end the game.</w:t>
+                    <w:t xml:space="preserve">We miss one of the good objects </w:t>
                   </w:r>
                 </w:p>
               </w:tc>
@@ -2646,6 +2654,7 @@
             <w:bookmarkStart w:id="7" w:name="_s9u68ock28th" w:colFirst="0" w:colLast="0"/>
             <w:bookmarkEnd w:id="7"/>
             <w:r>
+              <w:lastRenderedPageBreak/>
               <w:t>6</w:t>
             </w:r>
           </w:p>
@@ -2751,7 +2760,7 @@
                       <w:i/>
                       <w:color w:val="B7B7B7"/>
                     </w:rPr>
-                    <w:t>Any other notes about the project that you don’t feel were addressed in the above.</w:t>
+                    <w:t>We can restart the game &amp; we can choose difficulty</w:t>
                   </w:r>
                 </w:p>
                 <w:p>
@@ -3010,7 +3019,7 @@
                       <w:i/>
                       <w:color w:val="B7B7B7"/>
                     </w:rPr>
-                    <w:t>Functional feature(s) by milestone #1</w:t>
+                    <w:t>Change AI spiders, that they go out to the bounces after few movements</w:t>
                   </w:r>
                 </w:p>
               </w:tc>
@@ -3096,24 +3105,22 @@
                       <w:i/>
                       <w:color w:val="B7B7B7"/>
                     </w:rPr>
-                    <w:t>m</w:t>
+                    <w:t>10</w:t>
                   </w:r>
                   <w:r>
                     <w:rPr>
                       <w:i/>
                       <w:color w:val="B7B7B7"/>
                     </w:rPr>
-                    <w:t>m/</w:t>
+                    <w:t>/</w:t>
                   </w:r>
-                  <w:proofErr w:type="spellStart"/>
                   <w:r>
                     <w:rPr>
                       <w:i/>
                       <w:color w:val="B7B7B7"/>
                     </w:rPr>
-                    <w:t>dd</w:t>
+                    <w:t>11</w:t>
                   </w:r>
-                  <w:proofErr w:type="spellEnd"/>
                 </w:p>
               </w:tc>
             </w:tr>
@@ -3242,7 +3249,7 @@
                       <w:i/>
                       <w:color w:val="B7B7B7"/>
                     </w:rPr>
-                    <w:t>Functional feature(s) by milestone #2</w:t>
+                    <w:t>Add player hand animation</w:t>
                   </w:r>
                 </w:p>
               </w:tc>
@@ -3328,17 +3335,22 @@
                       <w:i/>
                       <w:color w:val="B7B7B7"/>
                     </w:rPr>
-                    <w:t>mm/</w:t>
+                    <w:t>10</w:t>
                   </w:r>
-                  <w:proofErr w:type="spellStart"/>
                   <w:r>
                     <w:rPr>
                       <w:i/>
                       <w:color w:val="B7B7B7"/>
                     </w:rPr>
-                    <w:t>dd</w:t>
+                    <w:t>/</w:t>
                   </w:r>
-                  <w:proofErr w:type="spellEnd"/>
+                  <w:r>
+                    <w:rPr>
+                      <w:i/>
+                      <w:color w:val="B7B7B7"/>
+                    </w:rPr>
+                    <w:t>12</w:t>
+                  </w:r>
                 </w:p>
               </w:tc>
             </w:tr>
@@ -3467,7 +3479,7 @@
                       <w:i/>
                       <w:color w:val="B7B7B7"/>
                     </w:rPr>
-                    <w:t>Functional feature(s) by milestone #3</w:t>
+                    <w:t>Add sounds effects, and background music</w:t>
                   </w:r>
                 </w:p>
               </w:tc>
@@ -3553,17 +3565,22 @@
                       <w:i/>
                       <w:color w:val="B7B7B7"/>
                     </w:rPr>
-                    <w:t>mm/</w:t>
+                    <w:t>10</w:t>
                   </w:r>
-                  <w:proofErr w:type="spellStart"/>
                   <w:r>
                     <w:rPr>
                       <w:i/>
                       <w:color w:val="B7B7B7"/>
                     </w:rPr>
-                    <w:t>dd</w:t>
+                    <w:t>/</w:t>
                   </w:r>
-                  <w:proofErr w:type="spellEnd"/>
+                  <w:r>
+                    <w:rPr>
+                      <w:i/>
+                      <w:color w:val="B7B7B7"/>
+                    </w:rPr>
+                    <w:t>13</w:t>
+                  </w:r>
                 </w:p>
               </w:tc>
             </w:tr>
@@ -3685,7 +3702,51 @@
                       <w:i/>
                       <w:color w:val="B7B7B7"/>
                     </w:rPr>
-                    <w:t>Functional feature(s) by milestone #4</w:t>
+                    <w:t>Start menu</w:t>
+                  </w:r>
+                </w:p>
+                <w:p>
+                  <w:pPr>
+                    <w:widowControl w:val="0"/>
+                    <w:numPr>
+                      <w:ilvl w:val="0"/>
+                      <w:numId w:val="1"/>
+                    </w:numPr>
+                    <w:spacing w:line="240" w:lineRule="auto"/>
+                    <w:ind w:left="340" w:hanging="270"/>
+                    <w:rPr>
+                      <w:i/>
+                      <w:color w:val="B7B7B7"/>
+                    </w:rPr>
+                  </w:pPr>
+                  <w:r>
+                    <w:rPr>
+                      <w:i/>
+                      <w:color w:val="B7B7B7"/>
+                    </w:rPr>
+                    <w:t>Game over text</w:t>
+                  </w:r>
+                </w:p>
+                <w:p>
+                  <w:pPr>
+                    <w:widowControl w:val="0"/>
+                    <w:numPr>
+                      <w:ilvl w:val="0"/>
+                      <w:numId w:val="1"/>
+                    </w:numPr>
+                    <w:spacing w:line="240" w:lineRule="auto"/>
+                    <w:ind w:left="340" w:hanging="270"/>
+                    <w:rPr>
+                      <w:i/>
+                      <w:color w:val="B7B7B7"/>
+                    </w:rPr>
+                  </w:pPr>
+                  <w:r>
+                    <w:rPr>
+                      <w:i/>
+                      <w:color w:val="B7B7B7"/>
+                    </w:rPr>
+                    <w:t>Restart game ability</w:t>
                   </w:r>
                 </w:p>
               </w:tc>
@@ -3771,17 +3832,22 @@
                       <w:i/>
                       <w:color w:val="B7B7B7"/>
                     </w:rPr>
-                    <w:t>mm/</w:t>
+                    <w:t>10</w:t>
                   </w:r>
-                  <w:proofErr w:type="spellStart"/>
                   <w:r>
                     <w:rPr>
                       <w:i/>
                       <w:color w:val="B7B7B7"/>
                     </w:rPr>
-                    <w:t>dd</w:t>
+                    <w:t>/</w:t>
                   </w:r>
-                  <w:proofErr w:type="spellEnd"/>
+                  <w:r>
+                    <w:rPr>
+                      <w:i/>
+                      <w:color w:val="B7B7B7"/>
+                    </w:rPr>
+                    <w:t>14</w:t>
+                  </w:r>
                 </w:p>
               </w:tc>
             </w:tr>
@@ -3903,7 +3969,7 @@
                       <w:i/>
                       <w:color w:val="B7B7B7"/>
                     </w:rPr>
-                    <w:t>Functional feature(s) by milestone #5</w:t>
+                    <w:t>Particle effects when destroy enemy objects</w:t>
                   </w:r>
                 </w:p>
               </w:tc>
@@ -3989,17 +4055,22 @@
                       <w:i/>
                       <w:color w:val="B7B7B7"/>
                     </w:rPr>
-                    <w:t>mm/</w:t>
+                    <w:t>10</w:t>
                   </w:r>
-                  <w:proofErr w:type="spellStart"/>
                   <w:r>
                     <w:rPr>
                       <w:i/>
                       <w:color w:val="B7B7B7"/>
                     </w:rPr>
-                    <w:t>dd</w:t>
+                    <w:t>/</w:t>
                   </w:r>
-                  <w:proofErr w:type="spellEnd"/>
+                  <w:r>
+                    <w:rPr>
+                      <w:i/>
+                      <w:color w:val="B7B7B7"/>
+                    </w:rPr>
+                    <w:t>15</w:t>
+                  </w:r>
                 </w:p>
               </w:tc>
             </w:tr>
@@ -4121,7 +4192,7 @@
                       <w:i/>
                       <w:color w:val="B7B7B7"/>
                     </w:rPr>
-                    <w:t>Feature on backlog - not a part of the minimum viable product</w:t>
+                    <w:t>Good insects, that will be alive</w:t>
                   </w:r>
                 </w:p>
                 <w:p>
@@ -4143,7 +4214,7 @@
                       <w:i/>
                       <w:color w:val="B7B7B7"/>
                     </w:rPr>
-                    <w:t>Feature on backlog - not a part of the minimum viable product</w:t>
+                    <w:t>Spiders attack to good insects</w:t>
                   </w:r>
                 </w:p>
                 <w:p>
@@ -4165,7 +4236,7 @@
                       <w:i/>
                       <w:color w:val="B7B7B7"/>
                     </w:rPr>
-                    <w:t>Feature on backlog - not a part of the minimum viable product</w:t>
+                    <w:t>-</w:t>
                   </w:r>
                 </w:p>
               </w:tc>
@@ -4251,17 +4322,22 @@
                       <w:i/>
                       <w:color w:val="B7B7B7"/>
                     </w:rPr>
-                    <w:t>mm/</w:t>
+                    <w:t>10</w:t>
                   </w:r>
-                  <w:proofErr w:type="spellStart"/>
                   <w:r>
                     <w:rPr>
                       <w:i/>
                       <w:color w:val="B7B7B7"/>
                     </w:rPr>
-                    <w:t>dd</w:t>
+                    <w:t>/</w:t>
                   </w:r>
-                  <w:proofErr w:type="spellEnd"/>
+                  <w:r>
+                    <w:rPr>
+                      <w:i/>
+                      <w:color w:val="B7B7B7"/>
+                    </w:rPr>
+                    <w:t>16</w:t>
+                  </w:r>
                 </w:p>
               </w:tc>
             </w:tr>
@@ -4290,12 +4366,11 @@
       <w:bookmarkStart w:id="12" w:name="_3ukp1qr5xcjr" w:colFirst="0" w:colLast="0"/>
       <w:bookmarkEnd w:id="12"/>
       <w:r>
+        <w:lastRenderedPageBreak/>
         <w:t>Project Sketch</w:t>
       </w:r>
     </w:p>
     <w:p>
-      <w:bookmarkStart w:id="13" w:name="_GoBack"/>
-      <w:bookmarkEnd w:id="13"/>
       <w:r>
         <w:rPr>
           <w:noProof/>
@@ -4352,7 +4427,7 @@
           </mc:Choice>
           <mc:Fallback>
             <w:pict>
-              <v:rect w14:anchorId="432CA712" id="Rectangle 1" o:spid="_x0000_s1026" style="width:7in;height:245.95pt;visibility:visible;mso-wrap-style:square;mso-left-percent:-10001;mso-top-percent:-10001;mso-position-horizontal:absolute;mso-position-horizontal-relative:char;mso-position-vertical:absolute;mso-position-vertical-relative:line;mso-left-percent:-10001;mso-top-percent:-10001;v-text-anchor:middle" o:gfxdata="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" fillcolor="#f3f3f3" strokecolor="#d9d9d9">
+              <v:rect w14:anchorId="432CA712" id="Rectangle 1" o:spid="_x0000_s1026" style="width:7in;height:245.95pt;visibility:visible;mso-wrap-style:square;mso-left-percent:-10001;mso-top-percent:-10001;mso-position-horizontal:absolute;mso-position-horizontal-relative:char;mso-position-vertical:absolute;mso-position-vertical-relative:line;mso-left-percent:-10001;mso-top-percent:-10001;v-text-anchor:middle" o:gfxdata="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" fillcolor="#f3f3f3" strokecolor="#d9d9d9">
                 <v:stroke startarrowwidth="narrow" startarrowlength="short" endarrowwidth="narrow" endarrowlength="short" joinstyle="round"/>
                 <v:textbox inset="2.53958mm,2.53958mm,2.53958mm,2.53958mm">
                   <w:txbxContent>
@@ -4382,7 +4457,7 @@
 </file>
 
 <file path=word/numbering.xml><?xml version="1.0" encoding="utf-8"?>
-<w:numbering xmlns:wpc="http://schemas.microsoft.com/office/word/2010/wordprocessingCanvas" xmlns:cx="http://schemas.microsoft.com/office/drawing/2014/chartex" xmlns:cx1="http://schemas.microsoft.com/office/drawing/2015/9/8/chartex" xmlns:cx2="http://schemas.microsoft.com/office/drawing/2015/10/21/chartex" xmlns:cx3="http://schemas.microsoft.com/office/drawing/2016/5/9/chartex" xmlns:cx4="http://schemas.microsoft.com/office/drawing/2016/5/10/chartex" xmlns:cx5="http://schemas.microsoft.com/office/drawing/2016/5/11/chartex" xmlns:cx6="http://schemas.microsoft.com/office/drawing/2016/5/12/chartex" xmlns:cx7="http://schemas.microsoft.com/office/drawing/2016/5/13/chartex" xmlns:cx8="http://schemas.microsoft.com/office/drawing/2016/5/14/chartex" xmlns:mc="http://schemas.openxmlformats.org/markup-compatibility/2006" xmlns:aink="http://schemas.microsoft.com/office/drawing/2016/ink" xmlns:am3d="http://schemas.microsoft.com/office/drawing/2017/model3d" xmlns:o="urn:schemas-microsoft-com:office:office" xmlns:r="http://schemas.openxmlformats.org/officeDocument/2006/relationships" xmlns:m="http://schemas.openxmlformats.org/officeDocument/2006/math" xmlns:v="urn:schemas-microsoft-com:vml" xmlns:wp14="http://schemas.microsoft.com/office/word/2010/wordprocessingDrawing" xmlns:wp="http://schemas.openxmlformats.org/drawingml/2006/wordprocessingDrawing" xmlns:w10="urn:schemas-microsoft-com:office:word" xmlns:w="http://schemas.openxmlformats.org/wordprocessingml/2006/main" xmlns:w14="http://schemas.microsoft.com/office/word/2010/wordml" xmlns:w15="http://schemas.microsoft.com/office/word/2012/wordml" xmlns:w16cid="http://schemas.microsoft.com/office/word/2016/wordml/cid" xmlns:w16se="http://schemas.microsoft.com/office/word/2015/wordml/symex" xmlns:wpg="http://schemas.microsoft.com/office/word/2010/wordprocessingGroup" xmlns:wpi="http://schemas.microsoft.com/office/word/2010/wordprocessingInk" xmlns:wne="http://schemas.microsoft.com/office/word/2006/wordml" xmlns:wps="http://schemas.microsoft.com/office/word/2010/wordprocessingShape" mc:Ignorable="w14 w15 w16se w16cid wp14">
+<w:numbering xmlns:wpc="http://schemas.microsoft.com/office/word/2010/wordprocessingCanvas" xmlns:cx="http://schemas.microsoft.com/office/drawing/2014/chartex" xmlns:cx1="http://schemas.microsoft.com/office/drawing/2015/9/8/chartex" xmlns:cx2="http://schemas.microsoft.com/office/drawing/2015/10/21/chartex" xmlns:cx3="http://schemas.microsoft.com/office/drawing/2016/5/9/chartex" xmlns:cx4="http://schemas.microsoft.com/office/drawing/2016/5/10/chartex" xmlns:cx5="http://schemas.microsoft.com/office/drawing/2016/5/11/chartex" xmlns:cx6="http://schemas.microsoft.com/office/drawing/2016/5/12/chartex" xmlns:cx7="http://schemas.microsoft.com/office/drawing/2016/5/13/chartex" xmlns:cx8="http://schemas.microsoft.com/office/drawing/2016/5/14/chartex" xmlns:mc="http://schemas.openxmlformats.org/markup-compatibility/2006" xmlns:aink="http://schemas.microsoft.com/office/drawing/2016/ink" xmlns:am3d="http://schemas.microsoft.com/office/drawing/2017/model3d" xmlns:o="urn:schemas-microsoft-com:office:office" xmlns:r="http://schemas.openxmlformats.org/officeDocument/2006/relationships" xmlns:m="http://schemas.openxmlformats.org/officeDocument/2006/math" xmlns:v="urn:schemas-microsoft-com:vml" xmlns:wp14="http://schemas.microsoft.com/office/word/2010/wordprocessingDrawing" xmlns:wp="http://schemas.openxmlformats.org/drawingml/2006/wordprocessingDrawing" xmlns:w10="urn:schemas-microsoft-com:office:word" xmlns:w="http://schemas.openxmlformats.org/wordprocessingml/2006/main" xmlns:w14="http://schemas.microsoft.com/office/word/2010/wordml" xmlns:w15="http://schemas.microsoft.com/office/word/2012/wordml" xmlns:w16cex="http://schemas.microsoft.com/office/word/2018/wordml/cex" xmlns:w16cid="http://schemas.microsoft.com/office/word/2016/wordml/cid" xmlns:w16="http://schemas.microsoft.com/office/word/2018/wordml" xmlns:w16sdtdh="http://schemas.microsoft.com/office/word/2020/wordml/sdtdatahash" xmlns:w16se="http://schemas.microsoft.com/office/word/2015/wordml/symex" xmlns:wpg="http://schemas.microsoft.com/office/word/2010/wordprocessingGroup" xmlns:wpi="http://schemas.microsoft.com/office/word/2010/wordprocessingInk" xmlns:wne="http://schemas.microsoft.com/office/word/2006/wordml" xmlns:wps="http://schemas.microsoft.com/office/word/2010/wordprocessingShape" mc:Ignorable="w14 w15 w16se w16cid w16 w16cex w16sdtdh wp14">
   <w:abstractNum w:abstractNumId="0" w15:restartNumberingAfterBreak="0">
     <w:nsid w:val="290E3C93"/>
     <w:multiLevelType w:val="multilevel"/>
@@ -4503,7 +4578,7 @@
 </file>
 
 <file path=word/styles.xml><?xml version="1.0" encoding="utf-8"?>
-<w:styles xmlns:mc="http://schemas.openxmlformats.org/markup-compatibility/2006" xmlns:r="http://schemas.openxmlformats.org/officeDocument/2006/relationships" xmlns:w="http://schemas.openxmlformats.org/wordprocessingml/2006/main" xmlns:w14="http://schemas.microsoft.com/office/word/2010/wordml" xmlns:w15="http://schemas.microsoft.com/office/word/2012/wordml" xmlns:w16cid="http://schemas.microsoft.com/office/word/2016/wordml/cid" xmlns:w16se="http://schemas.microsoft.com/office/word/2015/wordml/symex" mc:Ignorable="w14 w15 w16se w16cid">
+<w:styles xmlns:mc="http://schemas.openxmlformats.org/markup-compatibility/2006" xmlns:r="http://schemas.openxmlformats.org/officeDocument/2006/relationships" xmlns:w="http://schemas.openxmlformats.org/wordprocessingml/2006/main" xmlns:w14="http://schemas.microsoft.com/office/word/2010/wordml" xmlns:w15="http://schemas.microsoft.com/office/word/2012/wordml" xmlns:w16cex="http://schemas.microsoft.com/office/word/2018/wordml/cex" xmlns:w16cid="http://schemas.microsoft.com/office/word/2016/wordml/cid" xmlns:w16="http://schemas.microsoft.com/office/word/2018/wordml" xmlns:w16sdtdh="http://schemas.microsoft.com/office/word/2020/wordml/sdtdatahash" xmlns:w16se="http://schemas.microsoft.com/office/word/2015/wordml/symex" mc:Ignorable="w14 w15 w16se w16cid w16 w16cex w16sdtdh">
   <w:docDefaults>
     <w:rPrDefault>
       <w:rPr>

</xml_diff>